<commit_message>
Updated the writeup and readme
Updated the writeup and readme
</commit_message>
<xml_diff>
--- a/ProsperLoanData/data/Tableau_writeup_JubinSoni.docx
+++ b/ProsperLoanData/data/Tableau_writeup_JubinSoni.docx
@@ -344,73 +344,7 @@
         <w:rPr>
           <w:sz w:val="24"/>
         </w:rPr>
-        <w:t>In peer-to-peer lending, there are three</w:t>
-      </w:r>
-      <w:r>
-        <w:rPr>
-          <w:sz w:val="24"/>
-        </w:rPr>
-        <w:t xml:space="preserve"> main stakeholders: borrowers, lenders and </w:t>
-      </w:r>
-      <w:r>
-        <w:rPr>
-          <w:sz w:val="24"/>
-        </w:rPr>
-        <w:t>the co</w:t>
-      </w:r>
-      <w:r>
-        <w:rPr>
-          <w:sz w:val="24"/>
-        </w:rPr>
-        <w:t xml:space="preserve">mpany itself. In my Tableau story I have done exploration on the relationship between these </w:t>
-      </w:r>
-      <w:r>
-        <w:rPr>
-          <w:sz w:val="24"/>
-        </w:rPr>
-        <w:t xml:space="preserve">people, </w:t>
-      </w:r>
-      <w:r>
-        <w:rPr>
-          <w:sz w:val="24"/>
-        </w:rPr>
-        <w:t xml:space="preserve">what affects </w:t>
-      </w:r>
-      <w:r>
-        <w:rPr>
-          <w:sz w:val="24"/>
-        </w:rPr>
-        <w:t>borrowers</w:t>
-      </w:r>
-      <w:r>
-        <w:rPr>
-          <w:sz w:val="24"/>
-        </w:rPr>
-        <w:t xml:space="preserve"> Prosper </w:t>
-      </w:r>
-      <w:r>
-        <w:rPr>
-          <w:sz w:val="24"/>
-        </w:rPr>
-        <w:t>Score and who defaults the most.</w:t>
-      </w:r>
-      <w:r>
-        <w:rPr>
-          <w:sz w:val="24"/>
-        </w:rPr>
-        <w:t xml:space="preserve"> </w:t>
-      </w:r>
-      <w:r>
-        <w:rPr>
-          <w:sz w:val="24"/>
-        </w:rPr>
-        <w:t xml:space="preserve">First, </w:t>
-      </w:r>
-      <w:r>
-        <w:rPr>
-          <w:sz w:val="24"/>
-        </w:rPr>
-        <w:t xml:space="preserve">I have done a time series analysis ranging from 2009 – 2014 about the number of loans taken by borrowers, the amount of their loans and how their </w:t>
+        <w:t xml:space="preserve">In peer-to-peer lending, there are three main stakeholders: borrowers, lenders and the company itself. In my Tableau story I have done exploration on the relationship between these people, what affects borrowers Prosper Score and who defaults the most. First, I have done a time series analysis ranging from year 2007 – 2014 about the number of loans taken by borrowers, the amount of their loans and how their </w:t>
       </w:r>
       <w:proofErr w:type="spellStart"/>
       <w:r>
@@ -438,66 +372,25 @@
         <w:rPr>
           <w:sz w:val="24"/>
         </w:rPr>
-        <w:t>Then I have</w:t>
-      </w:r>
-      <w:r>
-        <w:rPr>
-          <w:sz w:val="24"/>
-        </w:rPr>
-        <w:t xml:space="preserve"> </w:t>
-      </w:r>
-      <w:r>
-        <w:rPr>
-          <w:sz w:val="24"/>
-        </w:rPr>
-        <w:t>explored</w:t>
-      </w:r>
-      <w:r>
-        <w:rPr>
-          <w:sz w:val="24"/>
-        </w:rPr>
-        <w:t xml:space="preserve"> </w:t>
-      </w:r>
-      <w:r>
-        <w:rPr>
-          <w:sz w:val="24"/>
-        </w:rPr>
-        <w:t xml:space="preserve">the </w:t>
-      </w:r>
-      <w:r>
-        <w:rPr>
-          <w:sz w:val="24"/>
-        </w:rPr>
-        <w:t>defaults, I found out that the people with $0 income have highest default rates and most defaulters invest in the loan type ‘D’. Breaking down to occupation wise, an interesting pattern was found that the college student group which are enrolled in higher grade studies have more loans, higher borrower and default rate. While this made sense with $0 income, the sophomore students were the top defaulters and having lower number of loans.</w:t>
-      </w:r>
-      <w:r>
-        <w:rPr>
-          <w:sz w:val="24"/>
-        </w:rPr>
-        <w:t xml:space="preserve"> Lastly, I have looked at the income and losses on different loan ratings – the ‘HR’ loan rating had the highest loss even though this type of loan is given to most credit-worthy borrowers. However, looking at the net principal returns over the time I noticed loans C&amp;D had highest losses than other loans and are most risky.</w:t>
-      </w:r>
-    </w:p>
-    <w:p>
-      <w:pPr>
-        <w:jc w:val="both"/>
-        <w:rPr>
-          <w:sz w:val="24"/>
-        </w:rPr>
-      </w:pPr>
-    </w:p>
-    <w:p>
-      <w:pPr>
-        <w:jc w:val="both"/>
-        <w:rPr>
-          <w:b/>
-          <w:sz w:val="24"/>
-        </w:rPr>
-      </w:pPr>
-      <w:r>
-        <w:rPr>
-          <w:b/>
-          <w:sz w:val="24"/>
-        </w:rPr>
+        <w:t>Then I have explored the defaulters, reason for defaults, and reason for borrowers to take loan, I found out that the people with $0 income have highest default rates and most defaulters invest in the loan type ‘D’. Breaking down to occupation-wise, an interesting pattern was found that the college student group which are enrolled in higher grade studies have more loans, higher borrower and default rates. While this made sense with $0 income, the sophomore students were the top defaulters and having lower number of loans. Lastly, I have looked at the incomes and losses on different loan ratings – the ‘HR’ loan rating had the highest loss even though this type of loan is given to most credit-worthy borrowers. However, looking at the net principal returns over the time I noticed loans C&amp;D had highest losses than other loans and are most risky.</w:t>
+      </w:r>
+    </w:p>
+    <w:p>
+      <w:pPr>
+        <w:jc w:val="both"/>
+        <w:rPr>
+          <w:b/>
+          <w:sz w:val="24"/>
+        </w:rPr>
+      </w:pPr>
+      <w:bookmarkStart w:id="0" w:name="_GoBack"/>
+      <w:bookmarkEnd w:id="0"/>
+      <w:r>
+        <w:rPr>
+          <w:b/>
+          <w:sz w:val="24"/>
+        </w:rPr>
+        <w:lastRenderedPageBreak/>
         <w:t>Design Decisions</w:t>
       </w:r>
     </w:p>
@@ -619,15 +512,7 @@
         <w:rPr>
           <w:sz w:val="24"/>
         </w:rPr>
-        <w:t xml:space="preserve"> this I created a new numerical variable called Default Rate from Loan Status and</w:t>
-      </w:r>
-      <w:bookmarkStart w:id="0" w:name="_GoBack"/>
-      <w:bookmarkEnd w:id="0"/>
-      <w:r>
-        <w:rPr>
-          <w:sz w:val="24"/>
-        </w:rPr>
-        <w:t xml:space="preserve"> mapped with Borrower State, this showed an interesting finding that in states like CA, TX, NY, IL the default rates were quite high with CA having highest defaulters (&gt;700).</w:t>
+        <w:t xml:space="preserve"> this I created a new numerical variable called Default Rate from Loan Status and mapped with Borrower State, this showed an interesting finding that in states like CA, TX, NY, IL the default rates were quite high with CA having highest defaulters (&gt;700).</w:t>
       </w:r>
     </w:p>
     <w:p>
@@ -2012,7 +1897,7 @@
 </file>
 
 <file path=customXml/itemProps1.xml><?xml version="1.0" encoding="utf-8"?>
-<ds:datastoreItem xmlns:ds="http://schemas.openxmlformats.org/officeDocument/2006/customXml" ds:itemID="{88ECA18C-291E-483C-B19F-C1CB1A2C63EE}">
+<ds:datastoreItem xmlns:ds="http://schemas.openxmlformats.org/officeDocument/2006/customXml" ds:itemID="{8CFBE853-F04F-4A3F-BBE8-4A572F008AD6}">
   <ds:schemaRefs>
     <ds:schemaRef ds:uri="http://schemas.openxmlformats.org/officeDocument/2006/bibliography"/>
   </ds:schemaRefs>

</xml_diff>

<commit_message>
Updated the workbook and plots
Updated the workbook, plots and writeup
</commit_message>
<xml_diff>
--- a/ProsperLoanData/data/Tableau_writeup_JubinSoni.docx
+++ b/ProsperLoanData/data/Tableau_writeup_JubinSoni.docx
@@ -74,8 +74,11 @@
       <w:pPr>
         <w:jc w:val="center"/>
         <w:rPr>
-          <w:b/>
-          <w:sz w:val="24"/>
+          <w:rStyle w:val="Hyperlink"/>
+          <w:b/>
+          <w:i/>
+          <w:sz w:val="24"/>
+          <w:u w:val="none"/>
         </w:rPr>
       </w:pPr>
       <w:r>
@@ -149,6 +152,15 @@
     </w:p>
     <w:p>
       <w:pPr>
+        <w:jc w:val="center"/>
+        <w:rPr>
+          <w:b/>
+          <w:sz w:val="24"/>
+        </w:rPr>
+      </w:pPr>
+    </w:p>
+    <w:p>
+      <w:pPr>
         <w:jc w:val="both"/>
         <w:rPr>
           <w:b/>
@@ -372,79 +384,266 @@
         <w:rPr>
           <w:sz w:val="24"/>
         </w:rPr>
-        <w:t>Then I have explored the defaulters, reason for defaults, and reason for borrowers to take loan, I found out that the people with $0 income have highest default rates and most defaulters invest in the loan type ‘D’. Breaking down to occupation-wise, an interesting pattern was found that the college student group which are enrolled in higher grade studies have more loans, higher borrower and default rates. While this made sense with $0 income, the sophomore students were the top defaulters and having lower number of loans. Lastly, I have looked at the incomes and losses on different loan ratings – the ‘HR’ loan rating had the highest loss even though this type of loan is given to most credit-worthy borrowers. However, looking at the net principal returns over the time I noticed loans C&amp;D had highest losses than other loans and are most risky.</w:t>
-      </w:r>
-    </w:p>
-    <w:p>
-      <w:pPr>
-        <w:jc w:val="both"/>
-        <w:rPr>
-          <w:b/>
-          <w:sz w:val="24"/>
-        </w:rPr>
-      </w:pPr>
+        <w:t xml:space="preserve">Then I have explored the defaulters, reason for defaults, and reason for borrowers to take loan, I found out that the people with $0 income have highest default rates and most defaulters invest in the loan type ‘D’. Breaking down to occupation-wise, an interesting pattern was found that the college student group which are enrolled in higher grade studies have more loans, higher borrower and default rates. While this made sense with $0 income, the sophomore students were the top defaulters and having lower number of loans. Lastly, I have looked at the incomes and losses on different loan ratings – the ‘HR’ loan rating had the highest loss even though this </w:t>
+      </w:r>
+      <w:r>
+        <w:rPr>
+          <w:sz w:val="24"/>
+        </w:rPr>
+        <w:lastRenderedPageBreak/>
+        <w:t>type of loan is given to most credit-worthy borrowers. However, looking at the net principal returns over the time I noticed loans C&amp;D had highest losses than other loans and are most risky.</w:t>
+      </w:r>
+    </w:p>
+    <w:p>
+      <w:pPr>
+        <w:jc w:val="both"/>
+        <w:rPr>
+          <w:b/>
+          <w:sz w:val="24"/>
+        </w:rPr>
+      </w:pPr>
+    </w:p>
+    <w:p>
+      <w:pPr>
+        <w:jc w:val="both"/>
+        <w:rPr>
+          <w:b/>
+          <w:sz w:val="24"/>
+        </w:rPr>
+      </w:pPr>
+      <w:r>
+        <w:rPr>
+          <w:b/>
+          <w:sz w:val="24"/>
+        </w:rPr>
+        <w:t>Design Decisions</w:t>
+      </w:r>
+    </w:p>
+    <w:p>
+      <w:pPr>
+        <w:jc w:val="both"/>
+        <w:rPr>
+          <w:sz w:val="24"/>
+        </w:rPr>
+      </w:pPr>
+      <w:r>
+        <w:rPr>
+          <w:sz w:val="24"/>
+        </w:rPr>
+        <w:t>I first sifted</w:t>
+      </w:r>
+      <w:r>
+        <w:rPr>
+          <w:sz w:val="24"/>
+        </w:rPr>
+        <w:t xml:space="preserve"> through the dataset and roughly thought about which variables I was interested in exploring and which were outside the domain of my exploration. I first planned on making </w:t>
+      </w:r>
+      <w:r>
+        <w:rPr>
+          <w:sz w:val="24"/>
+        </w:rPr>
+        <w:t>another file which would contain the</w:t>
+      </w:r>
+      <w:r>
+        <w:rPr>
+          <w:sz w:val="24"/>
+        </w:rPr>
+        <w:t xml:space="preserve"> subset of variables I want to explore, but instead opted for using the entire dataset in case I got new ideas midway through my exploration.</w:t>
+      </w:r>
+    </w:p>
+    <w:p>
+      <w:pPr>
+        <w:jc w:val="both"/>
+        <w:rPr>
+          <w:sz w:val="24"/>
+        </w:rPr>
+      </w:pPr>
+      <w:r>
+        <w:rPr>
+          <w:sz w:val="24"/>
+        </w:rPr>
+        <w:t xml:space="preserve">I wanted my Tableau story to have a purpose, to show to those who are interested in the facts about the loan data. </w:t>
+      </w:r>
+      <w:r>
+        <w:rPr>
+          <w:sz w:val="24"/>
+        </w:rPr>
+        <w:t>My focus was loan borrowers, which occupation defaults, their income, and which loans borrowers took. I got a few amazing feedbacks like mapping state-wise default rate, including the borrowers purpose for loan and some minor spelling mistakes. All these have contributed in improving my visualization.</w:t>
+      </w:r>
+    </w:p>
+    <w:p>
+      <w:pPr>
+        <w:pStyle w:val="ListParagraph"/>
+        <w:numPr>
+          <w:ilvl w:val="0"/>
+          <w:numId w:val="4"/>
+        </w:numPr>
+        <w:jc w:val="both"/>
+        <w:rPr>
+          <w:sz w:val="24"/>
+        </w:rPr>
+      </w:pPr>
+      <w:r>
+        <w:rPr>
+          <w:sz w:val="24"/>
+        </w:rPr>
+        <w:t>I have used scatter plots to show how much loan amount on different listing categories have changed over the time.</w:t>
+      </w:r>
+    </w:p>
+    <w:p>
+      <w:pPr>
+        <w:pStyle w:val="ListParagraph"/>
+        <w:numPr>
+          <w:ilvl w:val="0"/>
+          <w:numId w:val="4"/>
+        </w:numPr>
+        <w:jc w:val="both"/>
+        <w:rPr>
+          <w:sz w:val="24"/>
+        </w:rPr>
+      </w:pPr>
+      <w:r>
+        <w:rPr>
+          <w:sz w:val="24"/>
+        </w:rPr>
+        <w:t xml:space="preserve">Line plots to show how much the </w:t>
+      </w:r>
+      <w:proofErr w:type="spellStart"/>
+      <w:r>
+        <w:rPr>
+          <w:sz w:val="24"/>
+        </w:rPr>
+        <w:t>ProsperScore</w:t>
+      </w:r>
+      <w:proofErr w:type="spellEnd"/>
+      <w:r>
+        <w:rPr>
+          <w:sz w:val="24"/>
+        </w:rPr>
+        <w:t xml:space="preserve"> of borrowers has changed over the time.</w:t>
+      </w:r>
+    </w:p>
+    <w:p>
+      <w:pPr>
+        <w:pStyle w:val="ListParagraph"/>
+        <w:numPr>
+          <w:ilvl w:val="0"/>
+          <w:numId w:val="4"/>
+        </w:numPr>
+        <w:jc w:val="both"/>
+        <w:rPr>
+          <w:sz w:val="24"/>
+        </w:rPr>
+      </w:pPr>
+      <w:r>
+        <w:rPr>
+          <w:sz w:val="24"/>
+        </w:rPr>
+        <w:t>Geo Maps to show the default rate in each state.</w:t>
+      </w:r>
+    </w:p>
+    <w:p>
+      <w:pPr>
+        <w:pStyle w:val="ListParagraph"/>
+        <w:numPr>
+          <w:ilvl w:val="0"/>
+          <w:numId w:val="4"/>
+        </w:numPr>
+        <w:jc w:val="both"/>
+        <w:rPr>
+          <w:sz w:val="24"/>
+        </w:rPr>
+      </w:pPr>
+      <w:r>
+        <w:rPr>
+          <w:sz w:val="24"/>
+        </w:rPr>
+        <w:t>For showing the state-wise map of Defaulters and loan trends over time I have used Multi-select Legends and automatic color pallets because in the dashboard I want users to be able to select multiple options and see their effect in all the charts.</w:t>
+      </w:r>
+    </w:p>
+    <w:p>
+      <w:pPr>
+        <w:pStyle w:val="ListParagraph"/>
+        <w:numPr>
+          <w:ilvl w:val="0"/>
+          <w:numId w:val="4"/>
+        </w:numPr>
+        <w:jc w:val="both"/>
+        <w:rPr>
+          <w:sz w:val="24"/>
+        </w:rPr>
+      </w:pPr>
+      <w:r>
+        <w:rPr>
+          <w:sz w:val="24"/>
+        </w:rPr>
+        <w:t xml:space="preserve">For bar plots in Income and Credit Score dashboard I have used </w:t>
+      </w:r>
+      <w:r>
+        <w:rPr>
+          <w:sz w:val="24"/>
+        </w:rPr>
+        <w:t>r</w:t>
+      </w:r>
+      <w:r>
+        <w:rPr>
+          <w:sz w:val="24"/>
+        </w:rPr>
+        <w:t>adio button legends, so users can see at a time how different income groups affect the Prosper Score. And used Color blind color palette based on feedback from Udacity review.</w:t>
+      </w:r>
+    </w:p>
+    <w:p>
+      <w:pPr>
+        <w:pStyle w:val="ListParagraph"/>
+        <w:numPr>
+          <w:ilvl w:val="0"/>
+          <w:numId w:val="4"/>
+        </w:numPr>
+        <w:jc w:val="both"/>
+        <w:rPr>
+          <w:sz w:val="24"/>
+        </w:rPr>
+      </w:pPr>
+      <w:r>
+        <w:rPr>
+          <w:sz w:val="24"/>
+        </w:rPr>
+        <w:t xml:space="preserve">In the final Estimate and Actual dashboard I have removed the legends since looking at the X and Y axis </w:t>
+      </w:r>
+      <w:proofErr w:type="spellStart"/>
+      <w:r>
+        <w:rPr>
+          <w:sz w:val="24"/>
+        </w:rPr>
+        <w:t>ProsperRating</w:t>
+      </w:r>
+      <w:proofErr w:type="spellEnd"/>
+      <w:r>
+        <w:rPr>
+          <w:sz w:val="24"/>
+        </w:rPr>
+        <w:t xml:space="preserve">(Alpha) </w:t>
+      </w:r>
+      <w:r>
+        <w:rPr>
+          <w:sz w:val="24"/>
+        </w:rPr>
+        <w:t xml:space="preserve">is </w:t>
+      </w:r>
+      <w:r>
+        <w:rPr>
+          <w:sz w:val="24"/>
+        </w:rPr>
+        <w:t>self-explanatory</w:t>
+      </w:r>
+      <w:r>
+        <w:rPr>
+          <w:sz w:val="24"/>
+        </w:rPr>
+        <w:t>.</w:t>
+      </w:r>
       <w:bookmarkStart w:id="0" w:name="_GoBack"/>
       <w:bookmarkEnd w:id="0"/>
-      <w:r>
-        <w:rPr>
-          <w:b/>
-          <w:sz w:val="24"/>
-        </w:rPr>
-        <w:lastRenderedPageBreak/>
-        <w:t>Design Decisions</w:t>
-      </w:r>
-    </w:p>
-    <w:p>
-      <w:pPr>
-        <w:jc w:val="both"/>
-        <w:rPr>
-          <w:sz w:val="24"/>
-        </w:rPr>
-      </w:pPr>
-      <w:r>
-        <w:rPr>
-          <w:sz w:val="24"/>
-        </w:rPr>
-        <w:t>I first sifted</w:t>
-      </w:r>
-      <w:r>
-        <w:rPr>
-          <w:sz w:val="24"/>
-        </w:rPr>
-        <w:t xml:space="preserve"> through the dataset and roughly thought about which variables I was interested in exploring and which were outside the domain of my exploration. I first planned on making </w:t>
-      </w:r>
-      <w:r>
-        <w:rPr>
-          <w:sz w:val="24"/>
-        </w:rPr>
-        <w:t>another file which would contain the</w:t>
-      </w:r>
-      <w:r>
-        <w:rPr>
-          <w:sz w:val="24"/>
-        </w:rPr>
-        <w:t xml:space="preserve"> subset of variables I want to explore, but instead opted for using the entire dataset in case I got new ideas midway through my exploration.</w:t>
-      </w:r>
-    </w:p>
-    <w:p>
-      <w:pPr>
-        <w:jc w:val="both"/>
-        <w:rPr>
-          <w:sz w:val="24"/>
-        </w:rPr>
-      </w:pPr>
-      <w:r>
-        <w:rPr>
-          <w:sz w:val="24"/>
-        </w:rPr>
-        <w:t xml:space="preserve">I wanted my Tableau story to have a purpose, to show to those who are interested in the facts about the loan data. </w:t>
-      </w:r>
-      <w:r>
-        <w:rPr>
-          <w:sz w:val="24"/>
-        </w:rPr>
-        <w:t>My focus was loan borrowers, which occupation defaults, their income, and which loans borrowers took. I got a few amazing feedbacks like mapping state-wise default rate, including the borrowers purpose for loan and some minor spelling mistakes. All these have contributed in improving my visualization.</w:t>
-      </w:r>
     </w:p>
     <w:p>
       <w:pPr>
@@ -531,7 +730,14 @@
         <w:rPr>
           <w:sz w:val="24"/>
         </w:rPr>
-        <w:t xml:space="preserve">Finding why people borrow money – this was tricky but from data dictionary I found a variable called Listing Category that had reasons for loans. I found out that since 2007 borrowers took most Personal loans which suddenly dropped in 2009. Then since 2009 the most </w:t>
+        <w:t xml:space="preserve">Finding why people borrow money – this was tricky but from data dictionary I found a variable called Listing Category that had reasons for loans. I found out that since 2007 borrowers took most Personal loans which suddenly dropped in 2009. Then since 2009 </w:t>
+      </w:r>
+      <w:r>
+        <w:rPr>
+          <w:sz w:val="24"/>
+        </w:rPr>
+        <w:lastRenderedPageBreak/>
+        <w:t xml:space="preserve">the most </w:t>
       </w:r>
       <w:r>
         <w:rPr>
@@ -1123,6 +1329,119 @@
       </w:rPr>
     </w:lvl>
   </w:abstractNum>
+  <w:abstractNum w:abstractNumId="3" w15:restartNumberingAfterBreak="0">
+    <w:nsid w:val="5D7D5FC0"/>
+    <w:multiLevelType w:val="hybridMultilevel"/>
+    <w:tmpl w:val="133099D6"/>
+    <w:lvl w:ilvl="0" w:tplc="04090001">
+      <w:start w:val="1"/>
+      <w:numFmt w:val="bullet"/>
+      <w:lvlText w:val=""/>
+      <w:lvlJc w:val="left"/>
+      <w:pPr>
+        <w:ind w:left="720" w:hanging="360"/>
+      </w:pPr>
+      <w:rPr>
+        <w:rFonts w:ascii="Symbol" w:hAnsi="Symbol" w:hint="default"/>
+      </w:rPr>
+    </w:lvl>
+    <w:lvl w:ilvl="1" w:tplc="04090003" w:tentative="1">
+      <w:start w:val="1"/>
+      <w:numFmt w:val="bullet"/>
+      <w:lvlText w:val="o"/>
+      <w:lvlJc w:val="left"/>
+      <w:pPr>
+        <w:ind w:left="1440" w:hanging="360"/>
+      </w:pPr>
+      <w:rPr>
+        <w:rFonts w:ascii="Courier New" w:hAnsi="Courier New" w:cs="Courier New" w:hint="default"/>
+      </w:rPr>
+    </w:lvl>
+    <w:lvl w:ilvl="2" w:tplc="04090005" w:tentative="1">
+      <w:start w:val="1"/>
+      <w:numFmt w:val="bullet"/>
+      <w:lvlText w:val=""/>
+      <w:lvlJc w:val="left"/>
+      <w:pPr>
+        <w:ind w:left="2160" w:hanging="360"/>
+      </w:pPr>
+      <w:rPr>
+        <w:rFonts w:ascii="Wingdings" w:hAnsi="Wingdings" w:hint="default"/>
+      </w:rPr>
+    </w:lvl>
+    <w:lvl w:ilvl="3" w:tplc="04090001" w:tentative="1">
+      <w:start w:val="1"/>
+      <w:numFmt w:val="bullet"/>
+      <w:lvlText w:val=""/>
+      <w:lvlJc w:val="left"/>
+      <w:pPr>
+        <w:ind w:left="2880" w:hanging="360"/>
+      </w:pPr>
+      <w:rPr>
+        <w:rFonts w:ascii="Symbol" w:hAnsi="Symbol" w:hint="default"/>
+      </w:rPr>
+    </w:lvl>
+    <w:lvl w:ilvl="4" w:tplc="04090003" w:tentative="1">
+      <w:start w:val="1"/>
+      <w:numFmt w:val="bullet"/>
+      <w:lvlText w:val="o"/>
+      <w:lvlJc w:val="left"/>
+      <w:pPr>
+        <w:ind w:left="3600" w:hanging="360"/>
+      </w:pPr>
+      <w:rPr>
+        <w:rFonts w:ascii="Courier New" w:hAnsi="Courier New" w:cs="Courier New" w:hint="default"/>
+      </w:rPr>
+    </w:lvl>
+    <w:lvl w:ilvl="5" w:tplc="04090005" w:tentative="1">
+      <w:start w:val="1"/>
+      <w:numFmt w:val="bullet"/>
+      <w:lvlText w:val=""/>
+      <w:lvlJc w:val="left"/>
+      <w:pPr>
+        <w:ind w:left="4320" w:hanging="360"/>
+      </w:pPr>
+      <w:rPr>
+        <w:rFonts w:ascii="Wingdings" w:hAnsi="Wingdings" w:hint="default"/>
+      </w:rPr>
+    </w:lvl>
+    <w:lvl w:ilvl="6" w:tplc="04090001" w:tentative="1">
+      <w:start w:val="1"/>
+      <w:numFmt w:val="bullet"/>
+      <w:lvlText w:val=""/>
+      <w:lvlJc w:val="left"/>
+      <w:pPr>
+        <w:ind w:left="5040" w:hanging="360"/>
+      </w:pPr>
+      <w:rPr>
+        <w:rFonts w:ascii="Symbol" w:hAnsi="Symbol" w:hint="default"/>
+      </w:rPr>
+    </w:lvl>
+    <w:lvl w:ilvl="7" w:tplc="04090003" w:tentative="1">
+      <w:start w:val="1"/>
+      <w:numFmt w:val="bullet"/>
+      <w:lvlText w:val="o"/>
+      <w:lvlJc w:val="left"/>
+      <w:pPr>
+        <w:ind w:left="5760" w:hanging="360"/>
+      </w:pPr>
+      <w:rPr>
+        <w:rFonts w:ascii="Courier New" w:hAnsi="Courier New" w:cs="Courier New" w:hint="default"/>
+      </w:rPr>
+    </w:lvl>
+    <w:lvl w:ilvl="8" w:tplc="04090005" w:tentative="1">
+      <w:start w:val="1"/>
+      <w:numFmt w:val="bullet"/>
+      <w:lvlText w:val=""/>
+      <w:lvlJc w:val="left"/>
+      <w:pPr>
+        <w:ind w:left="6480" w:hanging="360"/>
+      </w:pPr>
+      <w:rPr>
+        <w:rFonts w:ascii="Wingdings" w:hAnsi="Wingdings" w:hint="default"/>
+      </w:rPr>
+    </w:lvl>
+  </w:abstractNum>
   <w:num w:numId="1">
     <w:abstractNumId w:val="0"/>
   </w:num>
@@ -1131,6 +1450,9 @@
   </w:num>
   <w:num w:numId="3">
     <w:abstractNumId w:val="1"/>
+  </w:num>
+  <w:num w:numId="4">
+    <w:abstractNumId w:val="3"/>
   </w:num>
 </w:numbering>
 </file>
@@ -1897,7 +2219,7 @@
 </file>
 
 <file path=customXml/itemProps1.xml><?xml version="1.0" encoding="utf-8"?>
-<ds:datastoreItem xmlns:ds="http://schemas.openxmlformats.org/officeDocument/2006/customXml" ds:itemID="{8CFBE853-F04F-4A3F-BBE8-4A572F008AD6}">
+<ds:datastoreItem xmlns:ds="http://schemas.openxmlformats.org/officeDocument/2006/customXml" ds:itemID="{84049195-327B-48B2-9AC7-A24264CDD7EE}">
   <ds:schemaRefs>
     <ds:schemaRef ds:uri="http://schemas.openxmlformats.org/officeDocument/2006/bibliography"/>
   </ds:schemaRefs>

</xml_diff>